<commit_message>
version change due to partial circular routes change
git-svn-id: svn://127.0.0.1/Core@7948 17c802ae-cbca-534c-9e8e-6d19a4926c45
</commit_message>
<xml_diff>
--- a/trunk/doc/readme_exnm04060004en_updt4.docx
+++ b/trunk/doc/readme_exnm04060004en_updt4.docx
@@ -70,11 +70,21 @@
       <w:pPr>
         <w:pStyle w:val="coverinfo"/>
       </w:pPr>
-      <w:fldSimple w:instr=" DOCPROPERTY  $Product$  \* MERGEFORMAT ">
-        <w:r>
-          <w:t>Network Manager</w:t>
-        </w:r>
-      </w:fldSimple>
+      <w:r>
+        <w:fldChar w:fldCharType="begin"/>
+      </w:r>
+      <w:r>
+        <w:instrText xml:space="preserve"> DOCPROPERTY  $Product$  \* MERGEFORMAT </w:instrText>
+      </w:r>
+      <w:r>
+        <w:fldChar w:fldCharType="separate"/>
+      </w:r>
+      <w:r>
+        <w:t>Network Manager</w:t>
+      </w:r>
+      <w:r>
+        <w:fldChar w:fldCharType="end"/>
+      </w:r>
     </w:p>
     <w:p>
       <w:pPr>
@@ -104,11 +114,21 @@
       <w:pPr>
         <w:pStyle w:val="CoverVersion"/>
       </w:pPr>
-      <w:fldSimple w:instr=" DOCPROPERTY  &quot;$Base Release$&quot;  \* MERGEFORMAT ">
-        <w:r>
-          <w:t>4.6.0.0</w:t>
-        </w:r>
-      </w:fldSimple>
+      <w:r>
+        <w:fldChar w:fldCharType="begin"/>
+      </w:r>
+      <w:r>
+        <w:instrText xml:space="preserve"> DOCPROPERTY  "$Base Release$"  \* MERGEFORMAT </w:instrText>
+      </w:r>
+      <w:r>
+        <w:fldChar w:fldCharType="separate"/>
+      </w:r>
+      <w:r>
+        <w:t>4.6.0.0</w:t>
+      </w:r>
+      <w:r>
+        <w:fldChar w:fldCharType="end"/>
+      </w:r>
       <w:r>
         <w:t xml:space="preserve"> Fix </w:t>
       </w:r>
@@ -493,15 +513,25 @@
       <w:r>
         <w:t xml:space="preserve">This document defines the changes made to the </w:t>
       </w:r>
-      <w:fldSimple w:instr=" DOCPROPERTY  $Product$  \* MERGEFORMAT ">
-        <w:r>
-          <w:t>Network Manager</w:t>
-        </w:r>
-      </w:fldSimple>
       <w:r>
         <w:fldChar w:fldCharType="begin"/>
       </w:r>
       <w:r>
+        <w:instrText xml:space="preserve"> DOCPROPERTY  $Product$  \* MERGEFORMAT </w:instrText>
+      </w:r>
+      <w:r>
+        <w:fldChar w:fldCharType="separate"/>
+      </w:r>
+      <w:r>
+        <w:t>Network Manager</w:t>
+      </w:r>
+      <w:r>
+        <w:fldChar w:fldCharType="end"/>
+      </w:r>
+      <w:r>
+        <w:fldChar w:fldCharType="begin"/>
+      </w:r>
+      <w:r>
         <w:instrText xml:space="preserve"> SUBJECT   \* MERGEFORMAT </w:instrText>
       </w:r>
       <w:r>
@@ -513,11 +543,24 @@
       <w:r>
         <w:t xml:space="preserve">product for </w:t>
       </w:r>
-      <w:fldSimple w:instr=" DOCPROPERTY  &quot;$Base Release$&quot;  \* MERGEFORMAT ">
-        <w:r>
-          <w:t>4.6.0.0</w:t>
-        </w:r>
-      </w:fldSimple>
+      <w:r>
+        <w:fldChar w:fldCharType="begin"/>
+      </w:r>
+      <w:r>
+        <w:instrText xml:space="preserve"> DOCPROPERTY  "$Base Rel</w:instrText>
+      </w:r>
+      <w:r>
+        <w:instrText xml:space="preserve">ease$"  \* MERGEFORMAT </w:instrText>
+      </w:r>
+      <w:r>
+        <w:fldChar w:fldCharType="separate"/>
+      </w:r>
+      <w:r>
+        <w:t>4.6.0.0</w:t>
+      </w:r>
+      <w:r>
+        <w:fldChar w:fldCharType="end"/>
+      </w:r>
       <w:r>
         <w:t xml:space="preserve"> Fix </w:t>
       </w:r>
@@ -602,11 +645,21 @@
             <w:pPr>
               <w:pStyle w:val="TableText"/>
             </w:pPr>
-            <w:fldSimple w:instr=" DOCPROPERTY  &quot;$Base Release$&quot;  \* MERGEFORMAT ">
-              <w:r>
-                <w:t>4.6.0.0</w:t>
-              </w:r>
-            </w:fldSimple>
+            <w:r>
+              <w:fldChar w:fldCharType="begin"/>
+            </w:r>
+            <w:r>
+              <w:instrText xml:space="preserve"> DOCPROPERTY  "$Base Release$"  \* MERGEFORMAT </w:instrText>
+            </w:r>
+            <w:r>
+              <w:fldChar w:fldCharType="separate"/>
+            </w:r>
+            <w:r>
+              <w:t>4.6.0.0</w:t>
+            </w:r>
+            <w:r>
+              <w:fldChar w:fldCharType="end"/>
+            </w:r>
           </w:p>
         </w:tc>
       </w:tr>
@@ -730,22 +783,36 @@
               </w:rPr>
               <w:t xml:space="preserve">that </w:t>
             </w:r>
-            <w:fldSimple w:instr=" DOCPROPERTY  &quot;$Bentley Select Release$&quot;  \* MERGEFORMAT ">
-              <w:r>
-                <w:rPr>
-                  <w:sz w:val="16"/>
-                  <w:szCs w:val="16"/>
-                </w:rPr>
-                <w:t>exnm04060004en_</w:t>
-              </w:r>
-              <w:r>
-                <w:rPr>
-                  <w:sz w:val="16"/>
-                  <w:szCs w:val="16"/>
-                </w:rPr>
-                <w:t>upd4</w:t>
-              </w:r>
-            </w:fldSimple>
+            <w:r>
+              <w:fldChar w:fldCharType="begin"/>
+            </w:r>
+            <w:r>
+              <w:instrText xml:space="preserve"> DOCPROPERTY  "$Bentley Select Release$"  \* MERGEFORMAT </w:instrText>
+            </w:r>
+            <w:r>
+              <w:fldChar w:fldCharType="separate"/>
+            </w:r>
+            <w:r>
+              <w:rPr>
+                <w:sz w:val="16"/>
+                <w:szCs w:val="16"/>
+              </w:rPr>
+              <w:t>exnm04060004en_</w:t>
+            </w:r>
+            <w:r>
+              <w:rPr>
+                <w:sz w:val="16"/>
+                <w:szCs w:val="16"/>
+              </w:rPr>
+              <w:t>upd4</w:t>
+            </w:r>
+            <w:r>
+              <w:rPr>
+                <w:sz w:val="16"/>
+                <w:szCs w:val="16"/>
+              </w:rPr>
+              <w:fldChar w:fldCharType="end"/>
+            </w:r>
             <w:r>
               <w:rPr>
                 <w:sz w:val="16"/>
@@ -812,14 +879,27 @@
               </w:rPr>
               <w:t xml:space="preserve">At the prompt type START </w:t>
             </w:r>
-            <w:fldSimple w:instr=" DOCPROPERTY  &quot;$Install SQL Script$&quot;  \* MERGEFORMAT ">
-              <w:r>
-                <w:rPr>
-                  <w:szCs w:val="16"/>
-                </w:rPr>
-                <w:t>NM_4600_fix4</w:t>
-              </w:r>
-            </w:fldSimple>
+            <w:r>
+              <w:fldChar w:fldCharType="begin"/>
+            </w:r>
+            <w:r>
+              <w:instrText xml:space="preserve"> DOCPROPERTY  "$Install SQL Script$"  \* MERGEFORMAT </w:instrText>
+            </w:r>
+            <w:r>
+              <w:fldChar w:fldCharType="separate"/>
+            </w:r>
+            <w:r>
+              <w:rPr>
+                <w:szCs w:val="16"/>
+              </w:rPr>
+              <w:t>NM_4600_fix4</w:t>
+            </w:r>
+            <w:r>
+              <w:rPr>
+                <w:szCs w:val="16"/>
+              </w:rPr>
+              <w:fldChar w:fldCharType="end"/>
+            </w:r>
             <w:r>
               <w:rPr>
                 <w:szCs w:val="16"/>
@@ -1143,7 +1223,7 @@
               <w:pStyle w:val="TableText"/>
             </w:pPr>
             <w:r>
-              <w:t>2.9</w:t>
+              <w:t>2.10</w:t>
             </w:r>
             <w:bookmarkStart w:id="3" w:name="_GoBack"/>
             <w:bookmarkEnd w:id="3"/>
@@ -1749,11 +1829,21 @@
           <w:pPr>
             <w:pStyle w:val="Header"/>
           </w:pPr>
-          <w:fldSimple w:instr=" TITLE   \* MERGEFORMAT ">
-            <w:r>
-              <w:t>Network Manager 4.4.0.0 Fix 36 Release Note</w:t>
-            </w:r>
-          </w:fldSimple>
+          <w:r>
+            <w:fldChar w:fldCharType="begin"/>
+          </w:r>
+          <w:r>
+            <w:instrText xml:space="preserve"> TITLE   \* MERGEFORMAT </w:instrText>
+          </w:r>
+          <w:r>
+            <w:fldChar w:fldCharType="separate"/>
+          </w:r>
+          <w:r>
+            <w:t>Network Manager 4.4.0.0 Fix 36 Release Note</w:t>
+          </w:r>
+          <w:r>
+            <w:fldChar w:fldCharType="end"/>
+          </w:r>
         </w:p>
       </w:tc>
     </w:tr>
@@ -1815,7 +1905,7 @@
             <w:fldChar w:fldCharType="separate"/>
           </w:r>
           <w:r>
-            <w:t>15-Apr-13</w:t>
+            <w:t>17-Apr-13</w:t>
           </w:r>
           <w:r>
             <w:fldChar w:fldCharType="end"/>
@@ -1975,11 +2065,21 @@
               <w:rStyle w:val="HighlightText"/>
             </w:rPr>
           </w:pPr>
-          <w:fldSimple w:instr=" DOCPROPERTY  $Product$  \* MERGEFORMAT ">
-            <w:r>
-              <w:t>Network Manager</w:t>
-            </w:r>
-          </w:fldSimple>
+          <w:r>
+            <w:fldChar w:fldCharType="begin"/>
+          </w:r>
+          <w:r>
+            <w:instrText xml:space="preserve"> DOCPROPERTY  $Product$  \* MERGEFORMAT </w:instrText>
+          </w:r>
+          <w:r>
+            <w:fldChar w:fldCharType="separate"/>
+          </w:r>
+          <w:r>
+            <w:t>Network Manager</w:t>
+          </w:r>
+          <w:r>
+            <w:fldChar w:fldCharType="end"/>
+          </w:r>
           <w:r>
             <w:t xml:space="preserve"> Fix Release Notes</w:t>
           </w:r>
@@ -2026,17 +2126,27 @@
           <w:vAlign w:val="center"/>
         </w:tcPr>
         <w:p>
-          <w:fldSimple w:instr=" DOCPROPERTY  &quot;$Base Release$&quot;  \* MERGEFORMAT ">
-            <w:r>
-              <w:t>4.</w:t>
-            </w:r>
-            <w:r>
-              <w:t>6</w:t>
-            </w:r>
-            <w:r>
-              <w:t>.0.0</w:t>
-            </w:r>
-          </w:fldSimple>
+          <w:r>
+            <w:fldChar w:fldCharType="begin"/>
+          </w:r>
+          <w:r>
+            <w:instrText xml:space="preserve"> DOCPROPERTY  "$Base Release$"  \* MERGEFORMAT </w:instrText>
+          </w:r>
+          <w:r>
+            <w:fldChar w:fldCharType="separate"/>
+          </w:r>
+          <w:r>
+            <w:t>4.</w:t>
+          </w:r>
+          <w:r>
+            <w:t>6</w:t>
+          </w:r>
+          <w:r>
+            <w:t>.0.0</w:t>
+          </w:r>
+          <w:r>
+            <w:fldChar w:fldCharType="end"/>
+          </w:r>
           <w:r>
             <w:t xml:space="preserve"> Fix </w:t>
           </w:r>

</xml_diff>